<commit_message>
lab12 ready for final review
</commit_message>
<xml_diff>
--- a/Lab12/alan wang. lab12.docx
+++ b/Lab12/alan wang. lab12.docx
@@ -9,7 +9,17 @@
     </w:p>
     <w:p/>
     <w:p>
-      <w:r>
+      <w:pPr>
+        <w:rPr>
+          <w:b/>
+          <w:u w:val="single"/>
+        </w:rPr>
+      </w:pPr>
+      <w:r>
+        <w:rPr>
+          <w:b/>
+          <w:u w:val="single"/>
+        </w:rPr>
         <w:t>SUBMISSION 1: Provide a screenshot of the output from the Spark Streaming process</w:t>
       </w:r>
     </w:p>
@@ -17,6 +27,7 @@
       <w:r>
         <w:rPr>
           <w:noProof/>
+          <w:lang w:eastAsia="zh-CN"/>
         </w:rPr>
         <w:drawing>
           <wp:inline distT="0" distB="0" distL="0" distR="0" wp14:anchorId="21F67872" wp14:editId="07778276">
@@ -34,7 +45,7 @@
                     <pic:cNvPicPr/>
                   </pic:nvPicPr>
                   <pic:blipFill>
-                    <a:blip r:embed="rId4"/>
+                    <a:blip r:embed="rId5"/>
                     <a:stretch>
                       <a:fillRect/>
                     </a:stretch>
@@ -54,54 +65,463 @@
           </wp:inline>
         </w:drawing>
       </w:r>
+    </w:p>
+    <w:p>
+      <w:pPr>
+        <w:rPr>
+          <w:b/>
+          <w:u w:val="single"/>
+        </w:rPr>
+      </w:pPr>
+    </w:p>
+    <w:p>
+      <w:pPr>
+        <w:rPr>
+          <w:b/>
+          <w:u w:val="single"/>
+        </w:rPr>
+      </w:pPr>
+    </w:p>
+    <w:p>
+      <w:pPr>
+        <w:rPr>
+          <w:b/>
+          <w:u w:val="single"/>
+        </w:rPr>
+      </w:pPr>
+    </w:p>
+    <w:p>
+      <w:pPr>
+        <w:rPr>
+          <w:b/>
+          <w:u w:val="single"/>
+        </w:rPr>
+      </w:pPr>
+    </w:p>
+    <w:p>
+      <w:pPr>
+        <w:rPr>
+          <w:b/>
+          <w:u w:val="single"/>
+        </w:rPr>
+      </w:pPr>
+    </w:p>
+    <w:p>
+      <w:pPr>
+        <w:rPr>
+          <w:b/>
+          <w:u w:val="single"/>
+        </w:rPr>
+      </w:pPr>
+      <w:r>
+        <w:rPr>
+          <w:b/>
+          <w:u w:val="single"/>
+        </w:rPr>
+        <w:br w:type="page"/>
+      </w:r>
+    </w:p>
+    <w:p>
+      <w:pPr>
+        <w:rPr>
+          <w:b/>
+          <w:u w:val="single"/>
+        </w:rPr>
+      </w:pPr>
+      <w:r>
+        <w:rPr>
+          <w:b/>
+          <w:u w:val="single"/>
+        </w:rPr>
+        <w:lastRenderedPageBreak/>
+        <w:t xml:space="preserve">SUBMISSION 2: Change the code so that you save the venue components to a text file. Submit you code. </w:t>
+      </w:r>
+    </w:p>
+    <w:p>
+      <w:r>
+        <w:t>$</w:t>
+      </w:r>
+      <w:proofErr w:type="gramStart"/>
+      <w:r>
+        <w:t>vi</w:t>
+      </w:r>
+      <w:proofErr w:type="gramEnd"/>
+      <w:r>
+        <w:t xml:space="preserve"> lab12.s2.py</w:t>
+      </w:r>
+    </w:p>
+    <w:p>
+      <w:r>
+        <w:rPr>
+          <w:noProof/>
+          <w:lang w:eastAsia="zh-CN"/>
+        </w:rPr>
+        <w:drawing>
+          <wp:inline distT="0" distB="0" distL="0" distR="0" wp14:anchorId="25B215FB" wp14:editId="3B4D0C00">
+            <wp:extent cx="5943600" cy="2002155"/>
+            <wp:effectExtent l="0" t="0" r="0" b="0"/>
+            <wp:docPr id="3" name="Picture 3"/>
+            <wp:cNvGraphicFramePr>
+              <a:graphicFrameLocks xmlns:a="http://schemas.openxmlformats.org/drawingml/2006/main" noChangeAspect="1"/>
+            </wp:cNvGraphicFramePr>
+            <a:graphic xmlns:a="http://schemas.openxmlformats.org/drawingml/2006/main">
+              <a:graphicData uri="http://schemas.openxmlformats.org/drawingml/2006/picture">
+                <pic:pic xmlns:pic="http://schemas.openxmlformats.org/drawingml/2006/picture">
+                  <pic:nvPicPr>
+                    <pic:cNvPr id="1" name=""/>
+                    <pic:cNvPicPr/>
+                  </pic:nvPicPr>
+                  <pic:blipFill>
+                    <a:blip r:embed="rId6"/>
+                    <a:stretch>
+                      <a:fillRect/>
+                    </a:stretch>
+                  </pic:blipFill>
+                  <pic:spPr>
+                    <a:xfrm>
+                      <a:off x="0" y="0"/>
+                      <a:ext cx="5943600" cy="2002155"/>
+                    </a:xfrm>
+                    <a:prstGeom prst="rect">
+                      <a:avLst/>
+                    </a:prstGeom>
+                  </pic:spPr>
+                </pic:pic>
+              </a:graphicData>
+            </a:graphic>
+          </wp:inline>
+        </w:drawing>
+      </w:r>
+    </w:p>
+    <w:p>
+      <w:r>
+        <w:t>Saved Text File:</w:t>
+      </w:r>
+    </w:p>
+    <w:p>
+      <w:r>
+        <w:t>$</w:t>
+      </w:r>
+      <w:r>
+        <w:t>more /</w:t>
+      </w:r>
+      <w:proofErr w:type="spellStart"/>
+      <w:r>
+        <w:t>tmp</w:t>
+      </w:r>
+      <w:proofErr w:type="spellEnd"/>
+      <w:r>
+        <w:t>/output/outs-1449421755000/part-00000</w:t>
+      </w:r>
+    </w:p>
+    <w:p>
+      <w:r>
+        <w:rPr>
+          <w:noProof/>
+          <w:lang w:eastAsia="zh-CN"/>
+        </w:rPr>
+        <w:drawing>
+          <wp:inline distT="0" distB="0" distL="0" distR="0" wp14:anchorId="537BF475" wp14:editId="4C1C848B">
+            <wp:extent cx="5943600" cy="3049905"/>
+            <wp:effectExtent l="0" t="0" r="0" b="0"/>
+            <wp:docPr id="4" name="Picture 4"/>
+            <wp:cNvGraphicFramePr>
+              <a:graphicFrameLocks xmlns:a="http://schemas.openxmlformats.org/drawingml/2006/main" noChangeAspect="1"/>
+            </wp:cNvGraphicFramePr>
+            <a:graphic xmlns:a="http://schemas.openxmlformats.org/drawingml/2006/main">
+              <a:graphicData uri="http://schemas.openxmlformats.org/drawingml/2006/picture">
+                <pic:pic xmlns:pic="http://schemas.openxmlformats.org/drawingml/2006/picture">
+                  <pic:nvPicPr>
+                    <pic:cNvPr id="1" name=""/>
+                    <pic:cNvPicPr/>
+                  </pic:nvPicPr>
+                  <pic:blipFill>
+                    <a:blip r:embed="rId7"/>
+                    <a:stretch>
+                      <a:fillRect/>
+                    </a:stretch>
+                  </pic:blipFill>
+                  <pic:spPr>
+                    <a:xfrm>
+                      <a:off x="0" y="0"/>
+                      <a:ext cx="5943600" cy="3049905"/>
+                    </a:xfrm>
+                    <a:prstGeom prst="rect">
+                      <a:avLst/>
+                    </a:prstGeom>
+                  </pic:spPr>
+                </pic:pic>
+              </a:graphicData>
+            </a:graphic>
+          </wp:inline>
+        </w:drawing>
+      </w:r>
+    </w:p>
+    <w:p/>
+    <w:p/>
+    <w:p>
+      <w:r>
+        <w:br w:type="page"/>
+      </w:r>
+    </w:p>
+    <w:p>
+      <w:pPr>
+        <w:rPr>
+          <w:b/>
+          <w:u w:val="single"/>
+        </w:rPr>
+      </w:pPr>
+      <w:r>
+        <w:rPr>
+          <w:b/>
+          <w:u w:val="single"/>
+        </w:rPr>
+        <w:lastRenderedPageBreak/>
+        <w:t>SUBMISSION 3: Provide a screenshot showing the running Spark Streaming application.</w:t>
+      </w:r>
+    </w:p>
+    <w:p>
+      <w:r>
+        <w:rPr>
+          <w:noProof/>
+          <w:lang w:eastAsia="zh-CN"/>
+        </w:rPr>
+        <w:drawing>
+          <wp:inline distT="0" distB="0" distL="0" distR="0" wp14:anchorId="31DC55D4" wp14:editId="49C9B879">
+            <wp:extent cx="5943600" cy="4231640"/>
+            <wp:effectExtent l="0" t="0" r="0" b="0"/>
+            <wp:docPr id="5" name="Picture 5"/>
+            <wp:cNvGraphicFramePr>
+              <a:graphicFrameLocks xmlns:a="http://schemas.openxmlformats.org/drawingml/2006/main" noChangeAspect="1"/>
+            </wp:cNvGraphicFramePr>
+            <a:graphic xmlns:a="http://schemas.openxmlformats.org/drawingml/2006/main">
+              <a:graphicData uri="http://schemas.openxmlformats.org/drawingml/2006/picture">
+                <pic:pic xmlns:pic="http://schemas.openxmlformats.org/drawingml/2006/picture">
+                  <pic:nvPicPr>
+                    <pic:cNvPr id="1" name=""/>
+                    <pic:cNvPicPr/>
+                  </pic:nvPicPr>
+                  <pic:blipFill>
+                    <a:blip r:embed="rId8"/>
+                    <a:stretch>
+                      <a:fillRect/>
+                    </a:stretch>
+                  </pic:blipFill>
+                  <pic:spPr>
+                    <a:xfrm>
+                      <a:off x="0" y="0"/>
+                      <a:ext cx="5943600" cy="4231640"/>
+                    </a:xfrm>
+                    <a:prstGeom prst="rect">
+                      <a:avLst/>
+                    </a:prstGeom>
+                  </pic:spPr>
+                </pic:pic>
+              </a:graphicData>
+            </a:graphic>
+          </wp:inline>
+        </w:drawing>
+      </w:r>
+    </w:p>
+    <w:p/>
+    <w:p/>
+    <w:p>
+      <w:r>
+        <w:br w:type="page"/>
+      </w:r>
+    </w:p>
+    <w:p>
+      <w:pPr>
+        <w:rPr>
+          <w:b/>
+          <w:u w:val="single"/>
+        </w:rPr>
+      </w:pPr>
+      <w:r>
+        <w:rPr>
+          <w:b/>
+          <w:u w:val="single"/>
+        </w:rPr>
+        <w:lastRenderedPageBreak/>
+        <w:t xml:space="preserve">SUBMISSION 4a: Provide a screenshot of the running Spark Streaming application that shows that the </w:t>
+      </w:r>
+      <w:proofErr w:type="spellStart"/>
+      <w:r>
+        <w:rPr>
+          <w:b/>
+          <w:u w:val="single"/>
+        </w:rPr>
+        <w:t>CountByWindow</w:t>
+      </w:r>
+      <w:proofErr w:type="spellEnd"/>
+      <w:r>
+        <w:rPr>
+          <w:b/>
+          <w:u w:val="single"/>
+        </w:rPr>
+        <w:t xml:space="preserve"> indeed provides </w:t>
+      </w:r>
+      <w:proofErr w:type="gramStart"/>
+      <w:r>
+        <w:rPr>
+          <w:b/>
+          <w:u w:val="single"/>
+        </w:rPr>
+        <w:t>an</w:t>
+      </w:r>
+      <w:proofErr w:type="gramEnd"/>
+      <w:r>
+        <w:rPr>
+          <w:b/>
+          <w:u w:val="single"/>
+        </w:rPr>
+        <w:t xml:space="preserve"> sum of the counts from the 3 latest batches. See example screenshot below. </w:t>
+      </w:r>
+    </w:p>
+    <w:p>
+      <w:r>
+        <w:t>Screen shot with the running Spark streaming, but can’t show a window of 3 because of the warning messages:</w:t>
+      </w:r>
+    </w:p>
+    <w:p>
+      <w:pPr>
+        <w:rPr>
+          <w:b/>
+          <w:u w:val="single"/>
+        </w:rPr>
+      </w:pPr>
+      <w:r>
+        <w:rPr>
+          <w:noProof/>
+          <w:lang w:eastAsia="zh-CN"/>
+        </w:rPr>
+        <w:drawing>
+          <wp:inline distT="0" distB="0" distL="0" distR="0" wp14:anchorId="526E471A" wp14:editId="1EDA1EBC">
+            <wp:extent cx="5943600" cy="5835015"/>
+            <wp:effectExtent l="0" t="0" r="0" b="0"/>
+            <wp:docPr id="9" name="Picture 9"/>
+            <wp:cNvGraphicFramePr>
+              <a:graphicFrameLocks xmlns:a="http://schemas.openxmlformats.org/drawingml/2006/main" noChangeAspect="1"/>
+            </wp:cNvGraphicFramePr>
+            <a:graphic xmlns:a="http://schemas.openxmlformats.org/drawingml/2006/main">
+              <a:graphicData uri="http://schemas.openxmlformats.org/drawingml/2006/picture">
+                <pic:pic xmlns:pic="http://schemas.openxmlformats.org/drawingml/2006/picture">
+                  <pic:nvPicPr>
+                    <pic:cNvPr id="1" name=""/>
+                    <pic:cNvPicPr/>
+                  </pic:nvPicPr>
+                  <pic:blipFill>
+                    <a:blip r:embed="rId9"/>
+                    <a:stretch>
+                      <a:fillRect/>
+                    </a:stretch>
+                  </pic:blipFill>
+                  <pic:spPr>
+                    <a:xfrm>
+                      <a:off x="0" y="0"/>
+                      <a:ext cx="5943600" cy="5835015"/>
+                    </a:xfrm>
+                    <a:prstGeom prst="rect">
+                      <a:avLst/>
+                    </a:prstGeom>
+                  </pic:spPr>
+                </pic:pic>
+              </a:graphicData>
+            </a:graphic>
+          </wp:inline>
+        </w:drawing>
+      </w:r>
+    </w:p>
+    <w:p/>
+    <w:p/>
+    <w:p/>
+    <w:p/>
+    <w:p>
+      <w:r>
+        <w:lastRenderedPageBreak/>
+        <w:t xml:space="preserve">Now, I redirect the output to a file and virtually weeded out the warning messages, and was able to catch a 3-batch window as below: </w:t>
+      </w:r>
+      <w:r>
+        <w:rPr>
+          <w:b/>
+        </w:rPr>
+        <w:t xml:space="preserve">15 + 9 + 14 = 38 from 18:23:40, 18:23:50, and 18:24:00 </w:t>
+      </w:r>
+      <w:proofErr w:type="spellStart"/>
+      <w:r>
+        <w:rPr>
+          <w:b/>
+        </w:rPr>
+        <w:t>resepectively</w:t>
+      </w:r>
+      <w:proofErr w:type="spellEnd"/>
+    </w:p>
+    <w:p>
+      <w:r>
+        <w:rPr>
+          <w:noProof/>
+          <w:lang w:eastAsia="zh-CN"/>
+        </w:rPr>
+        <w:drawing>
+          <wp:inline distT="0" distB="0" distL="0" distR="0" wp14:anchorId="54A18DF2" wp14:editId="06C32C19">
+            <wp:extent cx="5943600" cy="5835015"/>
+            <wp:effectExtent l="0" t="0" r="0" b="0"/>
+            <wp:docPr id="6" name="Picture 6"/>
+            <wp:cNvGraphicFramePr>
+              <a:graphicFrameLocks xmlns:a="http://schemas.openxmlformats.org/drawingml/2006/main" noChangeAspect="1"/>
+            </wp:cNvGraphicFramePr>
+            <a:graphic xmlns:a="http://schemas.openxmlformats.org/drawingml/2006/main">
+              <a:graphicData uri="http://schemas.openxmlformats.org/drawingml/2006/picture">
+                <pic:pic xmlns:pic="http://schemas.openxmlformats.org/drawingml/2006/picture">
+                  <pic:nvPicPr>
+                    <pic:cNvPr id="1" name=""/>
+                    <pic:cNvPicPr/>
+                  </pic:nvPicPr>
+                  <pic:blipFill>
+                    <a:blip r:embed="rId10"/>
+                    <a:stretch>
+                      <a:fillRect/>
+                    </a:stretch>
+                  </pic:blipFill>
+                  <pic:spPr>
+                    <a:xfrm>
+                      <a:off x="0" y="0"/>
+                      <a:ext cx="5943600" cy="5835015"/>
+                    </a:xfrm>
+                    <a:prstGeom prst="rect">
+                      <a:avLst/>
+                    </a:prstGeom>
+                  </pic:spPr>
+                </pic:pic>
+              </a:graphicData>
+            </a:graphic>
+          </wp:inline>
+        </w:drawing>
+      </w:r>
+    </w:p>
+    <w:p/>
+    <w:p>
+      <w:pPr>
+        <w:rPr>
+          <w:b/>
+          <w:u w:val="single"/>
+        </w:rPr>
+      </w:pPr>
       <w:bookmarkStart w:id="0" w:name="_GoBack"/>
       <w:bookmarkEnd w:id="0"/>
-    </w:p>
-    <w:p>
-      <w:r>
-        <w:t xml:space="preserve">SUBMISSION 2: Change the code so that you save the venue components to a text file. Submit you code. </w:t>
-      </w:r>
-    </w:p>
-    <w:p>
-      <w:r>
-        <w:t>Submit you code.</w:t>
-      </w:r>
-    </w:p>
-    <w:p/>
-    <w:p>
-      <w:r>
-        <w:t>SUBMISSION 3: Provide a screenshot showing the running Spark Streaming application.</w:t>
-      </w:r>
-    </w:p>
-    <w:p/>
-    <w:p>
-      <w:r>
-        <w:t xml:space="preserve">SUBMISSION 4a: Provide a screenshot of the running Spark Streaming application that shows that the </w:t>
-      </w:r>
-      <w:proofErr w:type="spellStart"/>
-      <w:r>
-        <w:t>CountByWindow</w:t>
-      </w:r>
-      <w:proofErr w:type="spellEnd"/>
-      <w:r>
-        <w:t xml:space="preserve"> indeed provides </w:t>
-      </w:r>
-      <w:proofErr w:type="gramStart"/>
-      <w:r>
-        <w:t>an</w:t>
-      </w:r>
-      <w:proofErr w:type="gramEnd"/>
-      <w:r>
-        <w:t xml:space="preserve"> sum of the counts from the 3 latest batches. See example screenshot below. </w:t>
-      </w:r>
-    </w:p>
-    <w:p/>
-    <w:p>
-      <w:r>
+      <w:r>
+        <w:rPr>
+          <w:b/>
+          <w:u w:val="single"/>
+        </w:rPr>
         <w:t>SUBMISSION 4b: Also explain what the difference is between having 10 sec batches with a 30 sec sliding window and a 30 second batch length.</w:t>
       </w:r>
     </w:p>
-    <w:p/>
+    <w:p>
+      <w:r>
+        <w:t>For 10-sec batch + 30 sliding window, each window covers 3 batches, and for 30-sec batch + 30 sliding window each window covers only 1 batch.</w:t>
+      </w:r>
+    </w:p>
     <w:p/>
     <w:p/>
     <w:p/>
@@ -798,4 +1218,16 @@
     </a:ext>
   </a:extLst>
 </a:theme>
+</file>
+
+<file path=customXml/item1.xml><?xml version="1.0" encoding="utf-8"?>
+<b:Sources xmlns:b="http://schemas.openxmlformats.org/officeDocument/2006/bibliography" xmlns="http://schemas.openxmlformats.org/officeDocument/2006/bibliography" SelectedStyle="\APASixthEditionOfficeOnline.xsl" StyleName="APA" Version="6"/>
+</file>
+
+<file path=customXml/itemProps1.xml><?xml version="1.0" encoding="utf-8"?>
+<ds:datastoreItem xmlns:ds="http://schemas.openxmlformats.org/officeDocument/2006/customXml" ds:itemID="{A77D7013-99ED-4949-8EA7-8468D1B0E747}">
+  <ds:schemaRefs>
+    <ds:schemaRef ds:uri="http://schemas.openxmlformats.org/officeDocument/2006/bibliography"/>
+  </ds:schemaRefs>
+</ds:datastoreItem>
 </file>
</xml_diff>